<commit_message>
Compiles and burns to board... Runtime error: Not enough stack / our of memory
</commit_message>
<xml_diff>
--- a/ECadmium_Installation_DRAFT.docx
+++ b/ECadmium_Installation_DRAFT.docx
@@ -1234,17 +1234,19 @@
         <w:spacing w:lineRule="auto" w:line="240" w:before="0" w:after="120"/>
         <w:ind w:left="2160" w:hanging="0"/>
         <w:contextualSpacing/>
-        <w:rPr/>
-      </w:pPr>
-      <w:bookmarkStart w:id="0" w:name="__DdeLink__112_1199878533"/>
-      <w:r>
-        <w:rPr>
+        <w:rPr>
+          <w:i/>
           <w:i/>
           <w:iCs/>
         </w:rPr>
+      </w:pPr>
+      <w:r>
+        <w:rPr>
+          <w:i/>
+          <w:iCs/>
+        </w:rPr>
         <w:t>mbed config -G GCC_ARM_PATH /opt/gcc-arm-none-eabi-8-2018-q4-major/bin</w:t>
       </w:r>
-      <w:bookmarkEnd w:id="0"/>
     </w:p>
     <w:p>
       <w:pPr>
@@ -1512,151 +1514,6 @@
           <w:iCs w:val="false"/>
         </w:rPr>
         <w:t>Where target device in this example is a NUCLEO_F401RE. Change the device depending on what the target is.</w:t>
-      </w:r>
-    </w:p>
-    <w:p>
-      <w:pPr>
-        <w:pStyle w:val="Normal"/>
-        <w:numPr>
-          <w:ilvl w:val="0"/>
-          <w:numId w:val="0"/>
-        </w:numPr>
-        <w:tabs>
-          <w:tab w:val="left" w:pos="3451" w:leader="none"/>
-        </w:tabs>
-        <w:spacing w:lineRule="auto" w:line="240" w:before="0" w:after="120"/>
-        <w:ind w:left="1440" w:hanging="0"/>
-        <w:rPr>
-          <w:i/>
-          <w:i/>
-          <w:iCs/>
-        </w:rPr>
-      </w:pPr>
-      <w:r>
-        <w:rPr>
-          <w:i/>
-          <w:iCs/>
-        </w:rPr>
-      </w:r>
-    </w:p>
-    <w:p>
-      <w:pPr>
-        <w:pStyle w:val="Normal"/>
-        <w:numPr>
-          <w:ilvl w:val="0"/>
-          <w:numId w:val="0"/>
-        </w:numPr>
-        <w:tabs>
-          <w:tab w:val="left" w:pos="3451" w:leader="none"/>
-        </w:tabs>
-        <w:spacing w:lineRule="auto" w:line="240" w:before="0" w:after="120"/>
-        <w:ind w:left="1440" w:hanging="0"/>
-        <w:rPr/>
-      </w:pPr>
-      <w:r>
-        <w:rPr>
-          <w:i/>
-          <w:iCs/>
-        </w:rPr>
-        <w:tab/>
-        <w:tab/>
-        <w:tab/>
-        <w:tab/>
-        <w:t>OR</w:t>
-      </w:r>
-    </w:p>
-    <w:p>
-      <w:pPr>
-        <w:pStyle w:val="Normal"/>
-        <w:numPr>
-          <w:ilvl w:val="0"/>
-          <w:numId w:val="0"/>
-        </w:numPr>
-        <w:tabs>
-          <w:tab w:val="left" w:pos="3451" w:leader="none"/>
-        </w:tabs>
-        <w:spacing w:lineRule="auto" w:line="240" w:before="0" w:after="120"/>
-        <w:ind w:left="1440" w:hanging="0"/>
-        <w:rPr>
-          <w:i/>
-          <w:i/>
-          <w:iCs/>
-        </w:rPr>
-      </w:pPr>
-      <w:r>
-        <w:rPr>
-          <w:i/>
-          <w:iCs/>
-        </w:rPr>
-      </w:r>
-    </w:p>
-    <w:p>
-      <w:pPr>
-        <w:pStyle w:val="Normal"/>
-        <w:numPr>
-          <w:ilvl w:val="0"/>
-          <w:numId w:val="0"/>
-        </w:numPr>
-        <w:tabs>
-          <w:tab w:val="left" w:pos="3451" w:leader="none"/>
-        </w:tabs>
-        <w:spacing w:lineRule="auto" w:line="240" w:before="0" w:after="120"/>
-        <w:ind w:left="1440" w:hanging="0"/>
-        <w:rPr/>
-      </w:pPr>
-      <w:r>
-        <w:rPr>
-          <w:i/>
-          <w:iCs/>
-        </w:rPr>
-        <w:t>mbed compile --target KL25Z --toolchain GCC_ARM –flash</w:t>
-      </w:r>
-    </w:p>
-    <w:p>
-      <w:pPr>
-        <w:pStyle w:val="Normal"/>
-        <w:numPr>
-          <w:ilvl w:val="0"/>
-          <w:numId w:val="0"/>
-        </w:numPr>
-        <w:tabs>
-          <w:tab w:val="left" w:pos="3451" w:leader="none"/>
-        </w:tabs>
-        <w:spacing w:lineRule="auto" w:line="240" w:before="0" w:after="120"/>
-        <w:ind w:hanging="0"/>
-        <w:rPr>
-          <w:i/>
-          <w:i/>
-          <w:iCs/>
-        </w:rPr>
-      </w:pPr>
-      <w:r>
-        <w:rPr>
-          <w:i/>
-          <w:iCs/>
-        </w:rPr>
-      </w:r>
-    </w:p>
-    <w:p>
-      <w:pPr>
-        <w:pStyle w:val="Normal"/>
-        <w:numPr>
-          <w:ilvl w:val="0"/>
-          <w:numId w:val="0"/>
-        </w:numPr>
-        <w:tabs>
-          <w:tab w:val="left" w:pos="3451" w:leader="none"/>
-        </w:tabs>
-        <w:spacing w:lineRule="auto" w:line="240" w:before="0" w:after="120"/>
-        <w:ind w:left="1440" w:hanging="0"/>
-        <w:rPr/>
-      </w:pPr>
-      <w:r>
-        <w:rPr>
-          <w:i w:val="false"/>
-          <w:iCs w:val="false"/>
-        </w:rPr>
-        <w:t>Where target device in this example is a FRDM-KL25Z. Change the device depending on what the target is.</w:t>
       </w:r>
     </w:p>
     <w:p>
@@ -2799,14 +2656,14 @@
         <w:rPr/>
         <w:br/>
       </w:r>
-      <w:bookmarkStart w:id="1" w:name="__DdeLink__101_11048437"/>
+      <w:bookmarkStart w:id="0" w:name="__DdeLink__101_11048437"/>
       <w:r>
         <w:rPr>
           <w:i/>
         </w:rPr>
         <w:t>sudo apt-get install screen</w:t>
       </w:r>
-      <w:bookmarkEnd w:id="1"/>
+      <w:bookmarkEnd w:id="0"/>
     </w:p>
     <w:p>
       <w:pPr>
@@ -2913,171 +2770,6 @@
       </w:pPr>
       <w:r>
         <w:rPr/>
-      </w:r>
-    </w:p>
-    <w:p>
-      <w:pPr>
-        <w:pStyle w:val="ListParagraph"/>
-        <w:tabs>
-          <w:tab w:val="left" w:pos="3451" w:leader="none"/>
-        </w:tabs>
-        <w:spacing w:lineRule="auto" w:line="240" w:before="0" w:after="120"/>
-        <w:ind w:left="2160" w:hanging="0"/>
-        <w:contextualSpacing/>
-        <w:rPr>
-          <w:i/>
-          <w:i/>
-          <w:iCs/>
-        </w:rPr>
-      </w:pPr>
-      <w:r>
-        <w:rPr/>
-      </w:r>
-      <w:r>
-        <w:br w:type="page"/>
-      </w:r>
-    </w:p>
-    <w:p>
-      <w:pPr>
-        <w:pStyle w:val="ListParagraph"/>
-        <w:tabs>
-          <w:tab w:val="left" w:pos="3451" w:leader="none"/>
-        </w:tabs>
-        <w:spacing w:lineRule="auto" w:line="240" w:before="0" w:after="120"/>
-        <w:ind w:hanging="0"/>
-        <w:contextualSpacing/>
-        <w:rPr/>
-      </w:pPr>
-      <w:r>
-        <w:rPr/>
-        <w:t xml:space="preserve">**** </w:t>
-      </w:r>
-      <w:r>
-        <w:rPr/>
-        <w:t>I SAW THIS WARNING WHEN CALLING MBED DETECT, DOES NOT SEEM TO BE AN ISSUE ****</w:t>
-      </w:r>
-    </w:p>
-    <w:p>
-      <w:pPr>
-        <w:pStyle w:val="ListParagraph"/>
-        <w:tabs>
-          <w:tab w:val="left" w:pos="3451" w:leader="none"/>
-        </w:tabs>
-        <w:spacing w:lineRule="auto" w:line="240" w:before="0" w:after="120"/>
-        <w:ind w:hanging="0"/>
-        <w:contextualSpacing/>
-        <w:rPr/>
-      </w:pPr>
-      <w:r>
-        <w:rPr/>
-      </w:r>
-    </w:p>
-    <w:p>
-      <w:pPr>
-        <w:pStyle w:val="ListParagraph"/>
-        <w:tabs>
-          <w:tab w:val="left" w:pos="3451" w:leader="none"/>
-        </w:tabs>
-        <w:spacing w:lineRule="auto" w:line="240" w:before="0" w:after="120"/>
-        <w:ind w:hanging="0"/>
-        <w:contextualSpacing/>
-        <w:rPr/>
-      </w:pPr>
-      <w:r>
-        <w:rPr/>
-        <w:t>[mbed] WARNING: Missing Python modules were not auto-installed.</w:t>
-      </w:r>
-    </w:p>
-    <w:p>
-      <w:pPr>
-        <w:pStyle w:val="ListParagraph"/>
-        <w:tabs>
-          <w:tab w:val="left" w:pos="3451" w:leader="none"/>
-        </w:tabs>
-        <w:spacing w:lineRule="auto" w:line="240" w:before="0" w:after="120"/>
-        <w:ind w:hanging="0"/>
-        <w:contextualSpacing/>
-        <w:rPr/>
-      </w:pPr>
-      <w:r>
-        <w:rPr/>
-        <w:t xml:space="preserve">       </w:t>
-      </w:r>
-      <w:r>
-        <w:rPr/>
-        <w:t>The Mbed OS tools in this program require the following Python modules: hidapi, pywin32, wmi</w:t>
-      </w:r>
-    </w:p>
-    <w:p>
-      <w:pPr>
-        <w:pStyle w:val="ListParagraph"/>
-        <w:tabs>
-          <w:tab w:val="left" w:pos="3451" w:leader="none"/>
-        </w:tabs>
-        <w:spacing w:lineRule="auto" w:line="240" w:before="0" w:after="120"/>
-        <w:ind w:hanging="0"/>
-        <w:contextualSpacing/>
-        <w:rPr/>
-      </w:pPr>
-      <w:r>
-        <w:rPr/>
-        <w:t xml:space="preserve">       </w:t>
-      </w:r>
-      <w:r>
-        <w:rPr/>
-        <w:t>You can install all missing modules by running "pip install -r requirements.txt" in "/home/ben/ECadmium_WIP/mbed-os"</w:t>
-      </w:r>
-    </w:p>
-    <w:p>
-      <w:pPr>
-        <w:pStyle w:val="ListParagraph"/>
-        <w:tabs>
-          <w:tab w:val="left" w:pos="3451" w:leader="none"/>
-        </w:tabs>
-        <w:spacing w:lineRule="auto" w:line="240" w:before="0" w:after="120"/>
-        <w:ind w:hanging="0"/>
-        <w:contextualSpacing/>
-        <w:rPr/>
-      </w:pPr>
-      <w:r>
-        <w:rPr/>
-        <w:t xml:space="preserve">       </w:t>
-      </w:r>
-      <w:r>
-        <w:rPr/>
-        <w:t>On Posix systems (Linux, etc) you might have to switch to superuser account or use "sudo"</w:t>
-      </w:r>
-    </w:p>
-    <w:p>
-      <w:pPr>
-        <w:pStyle w:val="ListParagraph"/>
-        <w:tabs>
-          <w:tab w:val="left" w:pos="3451" w:leader="none"/>
-        </w:tabs>
-        <w:spacing w:lineRule="auto" w:line="240" w:before="0" w:after="120"/>
-        <w:ind w:hanging="0"/>
-        <w:contextualSpacing/>
-        <w:rPr/>
-      </w:pPr>
-      <w:r>
-        <w:rPr/>
-        <w:t>---</w:t>
-      </w:r>
-    </w:p>
-    <w:p>
-      <w:pPr>
-        <w:pStyle w:val="ListParagraph"/>
-        <w:tabs>
-          <w:tab w:val="left" w:pos="3451" w:leader="none"/>
-        </w:tabs>
-        <w:spacing w:lineRule="auto" w:line="240" w:before="0" w:after="120"/>
-        <w:ind w:hanging="0"/>
-        <w:contextualSpacing/>
-        <w:rPr/>
-      </w:pPr>
-      <w:r>
-        <w:rPr/>
-        <w:t>WARNING: MBED_ARM_PATH set as environment variable but doesn't exist</w:t>
       </w:r>
     </w:p>
     <w:sectPr>

</xml_diff>

<commit_message>
Update to ECadmium Install instructions
</commit_message>
<xml_diff>
--- a/ECadmium_Installation_DRAFT.docx
+++ b/ECadmium_Installation_DRAFT.docx
@@ -1543,27 +1543,6 @@
     </w:p>
     <w:p>
       <w:pPr>
-        <w:pStyle w:val="Normal"/>
-        <w:numPr>
-          <w:ilvl w:val="1"/>
-          <w:numId w:val="1"/>
-        </w:numPr>
-        <w:tabs>
-          <w:tab w:val="left" w:pos="3451" w:leader="none"/>
-        </w:tabs>
-        <w:spacing w:lineRule="auto" w:line="240" w:before="0" w:after="120"/>
-        <w:rPr/>
-      </w:pPr>
-      <w:r>
-        <w:rPr>
-          <w:i w:val="false"/>
-          <w:iCs w:val="false"/>
-        </w:rPr>
-        <w:t>If the process was successful, the LED on your board should now be blinking!</w:t>
-      </w:r>
-    </w:p>
-    <w:p>
-      <w:pPr>
         <w:sectPr>
           <w:headerReference w:type="default" r:id="rId5"/>
           <w:footerReference w:type="default" r:id="rId6"/>
@@ -1576,21 +1555,22 @@
           <w:docGrid w:type="default" w:linePitch="360" w:charSpace="4096"/>
         </w:sectPr>
         <w:pStyle w:val="Normal"/>
-        <w:tabs>
-          <w:tab w:val="left" w:pos="3451" w:leader="none"/>
-        </w:tabs>
-        <w:spacing w:lineRule="auto" w:line="240" w:before="0" w:after="120"/>
-        <w:rPr>
-          <w:i w:val="false"/>
-          <w:i w:val="false"/>
-          <w:iCs w:val="false"/>
-        </w:rPr>
-      </w:pPr>
-      <w:r>
-        <w:rPr>
-          <w:i w:val="false"/>
-          <w:iCs w:val="false"/>
-        </w:rPr>
+        <w:numPr>
+          <w:ilvl w:val="1"/>
+          <w:numId w:val="1"/>
+        </w:numPr>
+        <w:tabs>
+          <w:tab w:val="left" w:pos="3451" w:leader="none"/>
+        </w:tabs>
+        <w:spacing w:lineRule="auto" w:line="240" w:before="0" w:after="120"/>
+        <w:rPr/>
+      </w:pPr>
+      <w:r>
+        <w:rPr>
+          <w:i w:val="false"/>
+          <w:iCs w:val="false"/>
+        </w:rPr>
+        <w:t>If the process was successful, the LED on your board should now be blinking!</w:t>
       </w:r>
     </w:p>
     <w:p>
@@ -1647,16 +1627,7 @@
         </w:tabs>
         <w:spacing w:lineRule="auto" w:line="240" w:before="0" w:after="120"/>
         <w:jc w:val="center"/>
-        <w:rPr>
-          <w:b w:val="false"/>
-          <w:b w:val="false"/>
-          <w:bCs w:val="false"/>
-          <w:i w:val="false"/>
-          <w:i w:val="false"/>
-          <w:iCs w:val="false"/>
-          <w:sz w:val="22"/>
-          <w:szCs w:val="22"/>
-        </w:rPr>
+        <w:rPr/>
       </w:pPr>
       <w:hyperlink r:id="rId7">
         <w:r>
@@ -1781,19 +1752,46 @@
         </w:tabs>
         <w:spacing w:lineRule="auto" w:line="240" w:before="0" w:after="120"/>
         <w:jc w:val="left"/>
-        <w:rPr>
-          <w:b w:val="false"/>
-          <w:b w:val="false"/>
-          <w:bCs w:val="false"/>
-          <w:i w:val="false"/>
+        <w:rPr/>
+      </w:pPr>
+      <w:r>
+        <w:fldChar w:fldCharType="begin"/>
+      </w:r>
+      <w:r>
+        <w:rPr>
+          <w:rStyle w:val="InternetLink"/>
+          <w:sz w:val="22"/>
+          <w:i w:val="false"/>
+          <w:b w:val="false"/>
+          <w:szCs w:val="22"/>
+          <w:iCs w:val="false"/>
+          <w:bCs w:val="false"/>
+        </w:rPr>
+        <w:instrText> HYPERLINK "https://www.boost.org/users/download/" \l "live"</w:instrText>
+      </w:r>
+      <w:r>
+        <w:rPr>
+          <w:rStyle w:val="InternetLink"/>
+          <w:sz w:val="22"/>
+          <w:i w:val="false"/>
+          <w:b w:val="false"/>
+          <w:szCs w:val="22"/>
+          <w:iCs w:val="false"/>
+          <w:bCs w:val="false"/>
+        </w:rPr>
+        <w:fldChar w:fldCharType="separate"/>
+      </w:r>
+      <w:r>
+        <w:rPr>
+          <w:rStyle w:val="InternetLink"/>
+          <w:b w:val="false"/>
+          <w:bCs w:val="false"/>
           <w:i w:val="false"/>
           <w:iCs w:val="false"/>
           <w:sz w:val="22"/>
           <w:szCs w:val="22"/>
         </w:rPr>
-      </w:pPr>
-      <w:r>
-        <w:fldChar w:fldCharType="begin"/>
+        <w:t>https://www.boost.org/users/download/#live</w:t>
       </w:r>
       <w:r>
         <w:rPr>
@@ -1805,23 +1803,10 @@
           <w:iCs w:val="false"/>
           <w:bCs w:val="false"/>
         </w:rPr>
-        <w:instrText> HYPERLINK "https://www.boost.org/users/download/" \l "live"</w:instrText>
-      </w:r>
-      <w:r>
-        <w:rPr>
-          <w:rStyle w:val="InternetLink"/>
-          <w:sz w:val="22"/>
-          <w:i w:val="false"/>
-          <w:b w:val="false"/>
-          <w:szCs w:val="22"/>
-          <w:iCs w:val="false"/>
-          <w:bCs w:val="false"/>
-        </w:rPr>
-        <w:fldChar w:fldCharType="separate"/>
-      </w:r>
-      <w:r>
-        <w:rPr>
-          <w:rStyle w:val="InternetLink"/>
+        <w:fldChar w:fldCharType="end"/>
+      </w:r>
+      <w:r>
+        <w:rPr>
           <w:b w:val="false"/>
           <w:bCs w:val="false"/>
           <w:i w:val="false"/>
@@ -1829,90 +1814,67 @@
           <w:sz w:val="22"/>
           <w:szCs w:val="22"/>
         </w:rPr>
-        <w:t>https://www.boost.org/users/download/#live</w:t>
-      </w:r>
-      <w:r>
-        <w:rPr>
-          <w:rStyle w:val="InternetLink"/>
-          <w:sz w:val="22"/>
-          <w:i w:val="false"/>
-          <w:b w:val="false"/>
-          <w:szCs w:val="22"/>
-          <w:iCs w:val="false"/>
-          <w:bCs w:val="false"/>
-        </w:rPr>
-        <w:fldChar w:fldCharType="end"/>
-      </w:r>
-      <w:r>
-        <w:rPr>
-          <w:b w:val="false"/>
-          <w:bCs w:val="false"/>
+        <w:t xml:space="preserve"> </w:t>
+      </w:r>
+    </w:p>
+    <w:p>
+      <w:pPr>
+        <w:pStyle w:val="Normal"/>
+        <w:tabs>
+          <w:tab w:val="left" w:pos="3451" w:leader="none"/>
+        </w:tabs>
+        <w:spacing w:lineRule="auto" w:line="240" w:before="0" w:after="120"/>
+        <w:jc w:val="left"/>
+        <w:rPr>
+          <w:b w:val="false"/>
+          <w:b w:val="false"/>
+          <w:bCs w:val="false"/>
+          <w:i w:val="false"/>
           <w:i w:val="false"/>
           <w:iCs w:val="false"/>
           <w:sz w:val="22"/>
           <w:szCs w:val="22"/>
         </w:rPr>
-        <w:t xml:space="preserve"> </w:t>
-      </w:r>
-    </w:p>
-    <w:p>
-      <w:pPr>
-        <w:pStyle w:val="Normal"/>
-        <w:tabs>
-          <w:tab w:val="left" w:pos="3451" w:leader="none"/>
-        </w:tabs>
-        <w:spacing w:lineRule="auto" w:line="240" w:before="0" w:after="120"/>
-        <w:jc w:val="left"/>
-        <w:rPr>
-          <w:b w:val="false"/>
-          <w:b w:val="false"/>
-          <w:bCs w:val="false"/>
-          <w:i w:val="false"/>
+      </w:pPr>
+      <w:r>
+        <w:rPr>
+          <w:b w:val="false"/>
+          <w:bCs w:val="false"/>
           <w:i w:val="false"/>
           <w:iCs w:val="false"/>
           <w:sz w:val="22"/>
           <w:szCs w:val="22"/>
         </w:rPr>
-      </w:pPr>
-      <w:r>
-        <w:rPr>
-          <w:b w:val="false"/>
-          <w:bCs w:val="false"/>
+      </w:r>
+    </w:p>
+    <w:p>
+      <w:pPr>
+        <w:pStyle w:val="Normal"/>
+        <w:tabs>
+          <w:tab w:val="left" w:pos="3451" w:leader="none"/>
+        </w:tabs>
+        <w:spacing w:lineRule="auto" w:line="240" w:before="0" w:after="120"/>
+        <w:jc w:val="left"/>
+        <w:rPr>
+          <w:b w:val="false"/>
+          <w:b w:val="false"/>
+          <w:bCs w:val="false"/>
+          <w:i w:val="false"/>
           <w:i w:val="false"/>
           <w:iCs w:val="false"/>
           <w:sz w:val="22"/>
           <w:szCs w:val="22"/>
         </w:rPr>
-      </w:r>
-    </w:p>
-    <w:p>
-      <w:pPr>
-        <w:pStyle w:val="Normal"/>
-        <w:tabs>
-          <w:tab w:val="left" w:pos="3451" w:leader="none"/>
-        </w:tabs>
-        <w:spacing w:lineRule="auto" w:line="240" w:before="0" w:after="120"/>
-        <w:jc w:val="left"/>
-        <w:rPr>
-          <w:b w:val="false"/>
-          <w:b w:val="false"/>
-          <w:bCs w:val="false"/>
-          <w:i w:val="false"/>
+      </w:pPr>
+      <w:r>
+        <w:rPr>
+          <w:b w:val="false"/>
+          <w:bCs w:val="false"/>
           <w:i w:val="false"/>
           <w:iCs w:val="false"/>
           <w:sz w:val="22"/>
           <w:szCs w:val="22"/>
         </w:rPr>
-      </w:pPr>
-      <w:r>
-        <w:rPr>
-          <w:b w:val="false"/>
-          <w:bCs w:val="false"/>
-          <w:i w:val="false"/>
-          <w:iCs w:val="false"/>
-          <w:sz w:val="22"/>
-          <w:szCs w:val="22"/>
-        </w:rPr>
         <w:t>If there are issues resort back to boost version 1.70.0:</w:t>
       </w:r>
     </w:p>
@@ -1924,16 +1886,7 @@
         </w:tabs>
         <w:spacing w:lineRule="auto" w:line="240" w:before="0" w:after="120"/>
         <w:jc w:val="left"/>
-        <w:rPr>
-          <w:b w:val="false"/>
-          <w:b w:val="false"/>
-          <w:bCs w:val="false"/>
-          <w:i w:val="false"/>
-          <w:i w:val="false"/>
-          <w:iCs w:val="false"/>
-          <w:sz w:val="22"/>
-          <w:szCs w:val="22"/>
-        </w:rPr>
+        <w:rPr/>
       </w:pPr>
       <w:r>
         <w:rPr>
@@ -2077,26 +2030,40 @@
         <w:rPr>
           <w:i/>
         </w:rPr>
-        <w:t xml:space="preserve">sudo mv </w:t>
-      </w:r>
-      <w:r>
-        <w:rPr>
-          <w:i/>
+        <w:t xml:space="preserve">sudo mv ~/Downloads/&lt;FOLDER_NAME&gt;/ </w:t>
+      </w:r>
+      <w:r>
+        <w:rPr>
+          <w:i/>
+          <w:iCs/>
         </w:rPr>
         <w:t>~</w:t>
       </w:r>
-      <w:r>
-        <w:rPr>
-          <w:i/>
-        </w:rPr>
-        <w:t xml:space="preserve">/Downloads/&lt;FOLDER_NAME&gt;/ </w:t>
-      </w:r>
-      <w:r>
-        <w:rPr>
+    </w:p>
+    <w:p>
+      <w:pPr>
+        <w:pStyle w:val="ListParagraph"/>
+        <w:numPr>
+          <w:ilvl w:val="0"/>
+          <w:numId w:val="0"/>
+        </w:numPr>
+        <w:tabs>
+          <w:tab w:val="left" w:pos="3451" w:leader="none"/>
+        </w:tabs>
+        <w:spacing w:lineRule="auto" w:line="240" w:before="0" w:after="120"/>
+        <w:ind w:left="2160" w:hanging="0"/>
+        <w:contextualSpacing/>
+        <w:rPr>
+          <w:i/>
           <w:i/>
           <w:iCs/>
         </w:rPr>
-        <w:t>~</w:t>
+      </w:pPr>
+      <w:r>
+        <w:rPr>
+          <w:i/>
+          <w:iCs/>
+        </w:rPr>
       </w:r>
     </w:p>
     <w:p>
@@ -2112,54 +2079,14 @@
         <w:spacing w:lineRule="auto" w:line="240" w:before="0" w:after="120"/>
         <w:ind w:left="2160" w:hanging="0"/>
         <w:contextualSpacing/>
-        <w:rPr>
-          <w:i/>
-          <w:i/>
-          <w:iCs/>
-        </w:rPr>
-      </w:pPr>
-      <w:r>
-        <w:rPr>
-          <w:i/>
-          <w:iCs/>
-        </w:rPr>
-      </w:r>
-    </w:p>
-    <w:p>
-      <w:pPr>
-        <w:pStyle w:val="ListParagraph"/>
-        <w:numPr>
-          <w:ilvl w:val="0"/>
-          <w:numId w:val="0"/>
-        </w:numPr>
-        <w:tabs>
-          <w:tab w:val="left" w:pos="3451" w:leader="none"/>
-        </w:tabs>
-        <w:spacing w:lineRule="auto" w:line="240" w:before="0" w:after="120"/>
-        <w:ind w:left="2160" w:hanging="0"/>
-        <w:contextualSpacing/>
-        <w:rPr/>
-      </w:pPr>
-      <w:r>
-        <w:rPr>
-          <w:i w:val="false"/>
-          <w:iCs w:val="false"/>
-        </w:rPr>
-        <w:t xml:space="preserve">Where &lt;FOLDER_NAME&gt; is the name of the extracted </w:t>
-      </w:r>
-      <w:r>
-        <w:rPr>
-          <w:i w:val="false"/>
-          <w:iCs w:val="false"/>
-        </w:rPr>
-        <w:t xml:space="preserve">Boost </w:t>
-      </w:r>
-      <w:r>
-        <w:rPr>
-          <w:i w:val="false"/>
-          <w:iCs w:val="false"/>
-        </w:rPr>
-        <w:t>folder. For example:</w:t>
+        <w:rPr/>
+      </w:pPr>
+      <w:r>
+        <w:rPr>
+          <w:i w:val="false"/>
+          <w:iCs w:val="false"/>
+        </w:rPr>
+        <w:t>Where &lt;FOLDER_NAME&gt; is the name of the extracted Boost folder. For example:</w:t>
       </w:r>
     </w:p>
     <w:p>
@@ -2247,86 +2174,82 @@
       </w:pPr>
       <w:r>
         <w:rPr>
-          <w:b w:val="false"/>
-          <w:bCs w:val="false"/>
+          <w:i/>
+          <w:iCs/>
+        </w:rPr>
+      </w:r>
+    </w:p>
+    <w:p>
+      <w:pPr>
+        <w:pStyle w:val="ListParagraph"/>
+        <w:numPr>
+          <w:ilvl w:val="0"/>
+          <w:numId w:val="0"/>
+        </w:numPr>
+        <w:tabs>
+          <w:tab w:val="left" w:pos="3451" w:leader="none"/>
+        </w:tabs>
+        <w:spacing w:lineRule="auto" w:line="240" w:before="0" w:after="120"/>
+        <w:ind w:left="2160" w:hanging="0"/>
+        <w:contextualSpacing/>
+        <w:jc w:val="left"/>
+        <w:rPr>
+          <w:b w:val="false"/>
+          <w:b w:val="false"/>
+          <w:bCs w:val="false"/>
+          <w:i w:val="false"/>
           <w:i w:val="false"/>
           <w:iCs w:val="false"/>
           <w:sz w:val="22"/>
           <w:szCs w:val="22"/>
         </w:rPr>
-      </w:r>
-    </w:p>
-    <w:p>
-      <w:pPr>
-        <w:pStyle w:val="ListParagraph"/>
-        <w:numPr>
-          <w:ilvl w:val="0"/>
-          <w:numId w:val="0"/>
-        </w:numPr>
-        <w:tabs>
-          <w:tab w:val="left" w:pos="3451" w:leader="none"/>
-        </w:tabs>
-        <w:spacing w:lineRule="auto" w:line="240" w:before="0" w:after="120"/>
-        <w:ind w:left="2160" w:hanging="0"/>
-        <w:contextualSpacing/>
-        <w:jc w:val="left"/>
-        <w:rPr>
-          <w:b w:val="false"/>
-          <w:b w:val="false"/>
-          <w:bCs w:val="false"/>
-          <w:i w:val="false"/>
+      </w:pPr>
+      <w:r>
+        <w:rPr>
+          <w:b w:val="false"/>
+          <w:bCs w:val="false"/>
           <w:i w:val="false"/>
           <w:iCs w:val="false"/>
           <w:sz w:val="22"/>
           <w:szCs w:val="22"/>
         </w:rPr>
-      </w:pPr>
-      <w:r>
-        <w:rPr>
-          <w:b w:val="false"/>
-          <w:bCs w:val="false"/>
+        <w:t xml:space="preserve">Note: You may store these files in any directory. For simplicity these instructions use the home directory. </w:t>
+      </w:r>
+    </w:p>
+    <w:p>
+      <w:pPr>
+        <w:pStyle w:val="ListParagraph"/>
+        <w:numPr>
+          <w:ilvl w:val="0"/>
+          <w:numId w:val="0"/>
+        </w:numPr>
+        <w:tabs>
+          <w:tab w:val="left" w:pos="3451" w:leader="none"/>
+        </w:tabs>
+        <w:spacing w:lineRule="auto" w:line="240" w:before="0" w:after="120"/>
+        <w:ind w:left="2160" w:hanging="0"/>
+        <w:contextualSpacing/>
+        <w:jc w:val="left"/>
+        <w:rPr>
+          <w:b w:val="false"/>
+          <w:b w:val="false"/>
+          <w:bCs w:val="false"/>
+          <w:i w:val="false"/>
           <w:i w:val="false"/>
           <w:iCs w:val="false"/>
           <w:sz w:val="22"/>
           <w:szCs w:val="22"/>
         </w:rPr>
-        <w:t xml:space="preserve">Note: You may store these files in any directory. For simplicity these instructions use the home directory. </w:t>
-      </w:r>
-    </w:p>
-    <w:p>
-      <w:pPr>
-        <w:pStyle w:val="ListParagraph"/>
-        <w:numPr>
-          <w:ilvl w:val="0"/>
-          <w:numId w:val="0"/>
-        </w:numPr>
-        <w:tabs>
-          <w:tab w:val="left" w:pos="3451" w:leader="none"/>
-        </w:tabs>
-        <w:spacing w:lineRule="auto" w:line="240" w:before="0" w:after="120"/>
-        <w:ind w:left="2160" w:hanging="0"/>
-        <w:contextualSpacing/>
-        <w:jc w:val="left"/>
-        <w:rPr>
-          <w:b w:val="false"/>
-          <w:b w:val="false"/>
-          <w:bCs w:val="false"/>
-          <w:i w:val="false"/>
+      </w:pPr>
+      <w:r>
+        <w:rPr>
+          <w:b w:val="false"/>
+          <w:bCs w:val="false"/>
           <w:i w:val="false"/>
           <w:iCs w:val="false"/>
           <w:sz w:val="22"/>
           <w:szCs w:val="22"/>
         </w:rPr>
-      </w:pPr>
-      <w:r>
-        <w:rPr>
-          <w:b w:val="false"/>
-          <w:bCs w:val="false"/>
-          <w:i w:val="false"/>
-          <w:iCs w:val="false"/>
-          <w:sz w:val="22"/>
-          <w:szCs w:val="22"/>
-        </w:rPr>
       </w:r>
     </w:p>
     <w:p>
@@ -2340,7 +2263,7 @@
           <w:tab w:val="left" w:pos="3451" w:leader="none"/>
         </w:tabs>
         <w:spacing w:lineRule="auto" w:line="240" w:before="0" w:after="120"/>
-        <w:ind w:hanging="0"/>
+        <w:ind w:left="720" w:hanging="0"/>
         <w:contextualSpacing/>
         <w:jc w:val="left"/>
         <w:rPr>
@@ -2772,9 +2695,763 @@
         <w:rPr/>
       </w:r>
     </w:p>
+    <w:p>
+      <w:pPr>
+        <w:pStyle w:val="ListParagraph"/>
+        <w:tabs>
+          <w:tab w:val="left" w:pos="3451" w:leader="none"/>
+        </w:tabs>
+        <w:spacing w:lineRule="auto" w:line="240" w:before="0" w:after="120"/>
+        <w:ind w:hanging="0"/>
+        <w:contextualSpacing/>
+        <w:rPr>
+          <w:b/>
+          <w:b/>
+          <w:bCs/>
+          <w:i w:val="false"/>
+          <w:i w:val="false"/>
+          <w:iCs w:val="false"/>
+        </w:rPr>
+      </w:pPr>
+      <w:r>
+        <w:rPr>
+          <w:b/>
+          <w:bCs/>
+          <w:i w:val="false"/>
+          <w:iCs w:val="false"/>
+        </w:rPr>
+        <w:t>Upgrade Nucleo Board Firmware</w:t>
+      </w:r>
+    </w:p>
+    <w:p>
+      <w:pPr>
+        <w:pStyle w:val="ListParagraph"/>
+        <w:tabs>
+          <w:tab w:val="left" w:pos="3451" w:leader="none"/>
+        </w:tabs>
+        <w:spacing w:lineRule="auto" w:line="240" w:before="0" w:after="120"/>
+        <w:ind w:hanging="0"/>
+        <w:contextualSpacing/>
+        <w:rPr>
+          <w:b/>
+          <w:b/>
+          <w:bCs/>
+          <w:i w:val="false"/>
+          <w:i w:val="false"/>
+          <w:iCs w:val="false"/>
+        </w:rPr>
+      </w:pPr>
+      <w:r>
+        <w:rPr>
+          <w:b/>
+          <w:bCs/>
+          <w:i w:val="false"/>
+          <w:iCs w:val="false"/>
+        </w:rPr>
+      </w:r>
+    </w:p>
+    <w:p>
+      <w:pPr>
+        <w:pStyle w:val="ListParagraph"/>
+        <w:numPr>
+          <w:ilvl w:val="0"/>
+          <w:numId w:val="0"/>
+        </w:numPr>
+        <w:tabs>
+          <w:tab w:val="left" w:pos="3451" w:leader="none"/>
+        </w:tabs>
+        <w:spacing w:lineRule="auto" w:line="240" w:before="0" w:after="120"/>
+        <w:ind w:left="720" w:hanging="0"/>
+        <w:contextualSpacing/>
+        <w:rPr>
+          <w:b w:val="false"/>
+          <w:b w:val="false"/>
+          <w:bCs w:val="false"/>
+          <w:i w:val="false"/>
+          <w:i w:val="false"/>
+          <w:iCs w:val="false"/>
+        </w:rPr>
+      </w:pPr>
+      <w:bookmarkStart w:id="1" w:name="__DdeLink__137_848556716"/>
+      <w:r>
+        <w:rPr>
+          <w:b w:val="false"/>
+          <w:bCs w:val="false"/>
+          <w:i w:val="false"/>
+          <w:iCs w:val="false"/>
+        </w:rPr>
+        <w:t>Using an older firmware can cause some minor issues. One known issue is that the board can only be flashed once without a power cycle (unplugging, and plugging it back i</w:t>
+      </w:r>
+      <w:bookmarkEnd w:id="1"/>
+      <w:r>
+        <w:rPr>
+          <w:b w:val="false"/>
+          <w:bCs w:val="false"/>
+          <w:i w:val="false"/>
+          <w:iCs w:val="false"/>
+        </w:rPr>
+        <w:t xml:space="preserve">n). This can be fixed by using the Stlink update utility. </w:t>
+      </w:r>
+    </w:p>
+    <w:p>
+      <w:pPr>
+        <w:pStyle w:val="ListParagraph"/>
+        <w:numPr>
+          <w:ilvl w:val="0"/>
+          <w:numId w:val="0"/>
+        </w:numPr>
+        <w:tabs>
+          <w:tab w:val="left" w:pos="3451" w:leader="none"/>
+        </w:tabs>
+        <w:spacing w:lineRule="auto" w:line="240" w:before="0" w:after="120"/>
+        <w:ind w:left="720" w:hanging="0"/>
+        <w:contextualSpacing/>
+        <w:rPr>
+          <w:b w:val="false"/>
+          <w:b w:val="false"/>
+          <w:bCs w:val="false"/>
+          <w:i w:val="false"/>
+          <w:i w:val="false"/>
+          <w:iCs w:val="false"/>
+        </w:rPr>
+      </w:pPr>
+      <w:r>
+        <w:rPr>
+          <w:b w:val="false"/>
+          <w:bCs w:val="false"/>
+          <w:i w:val="false"/>
+          <w:iCs w:val="false"/>
+        </w:rPr>
+      </w:r>
+    </w:p>
+    <w:p>
+      <w:pPr>
+        <w:pStyle w:val="ListParagraph"/>
+        <w:numPr>
+          <w:ilvl w:val="0"/>
+          <w:numId w:val="0"/>
+        </w:numPr>
+        <w:tabs>
+          <w:tab w:val="left" w:pos="3451" w:leader="none"/>
+        </w:tabs>
+        <w:spacing w:lineRule="auto" w:line="240" w:before="0" w:after="120"/>
+        <w:ind w:left="720" w:hanging="0"/>
+        <w:contextualSpacing/>
+        <w:rPr>
+          <w:b w:val="false"/>
+          <w:b w:val="false"/>
+          <w:bCs w:val="false"/>
+          <w:i w:val="false"/>
+          <w:i w:val="false"/>
+          <w:iCs w:val="false"/>
+        </w:rPr>
+      </w:pPr>
+      <w:r>
+        <w:rPr>
+          <w:b w:val="false"/>
+          <w:bCs w:val="false"/>
+          <w:i w:val="false"/>
+          <w:iCs w:val="false"/>
+        </w:rPr>
+        <w:t xml:space="preserve">Download here: </w:t>
+      </w:r>
+      <w:hyperlink r:id="rId10">
+        <w:r>
+          <w:rPr>
+            <w:rStyle w:val="InternetLink"/>
+            <w:b w:val="false"/>
+            <w:bCs w:val="false"/>
+            <w:i w:val="false"/>
+            <w:iCs w:val="false"/>
+          </w:rPr>
+          <w:t>https://www.st.com/en/development-tools/stsw-link007.html</w:t>
+        </w:r>
+      </w:hyperlink>
+    </w:p>
+    <w:p>
+      <w:pPr>
+        <w:pStyle w:val="ListParagraph"/>
+        <w:numPr>
+          <w:ilvl w:val="0"/>
+          <w:numId w:val="0"/>
+        </w:numPr>
+        <w:tabs>
+          <w:tab w:val="left" w:pos="3451" w:leader="none"/>
+        </w:tabs>
+        <w:spacing w:lineRule="auto" w:line="240" w:before="0" w:after="120"/>
+        <w:ind w:left="720" w:hanging="0"/>
+        <w:contextualSpacing/>
+        <w:rPr>
+          <w:b w:val="false"/>
+          <w:b w:val="false"/>
+          <w:bCs w:val="false"/>
+          <w:i w:val="false"/>
+          <w:i w:val="false"/>
+          <w:iCs w:val="false"/>
+        </w:rPr>
+      </w:pPr>
+      <w:r>
+        <w:rPr>
+          <w:b w:val="false"/>
+          <w:bCs w:val="false"/>
+          <w:i w:val="false"/>
+          <w:iCs w:val="false"/>
+        </w:rPr>
+      </w:r>
+    </w:p>
+    <w:p>
+      <w:pPr>
+        <w:pStyle w:val="ListParagraph"/>
+        <w:numPr>
+          <w:ilvl w:val="0"/>
+          <w:numId w:val="0"/>
+        </w:numPr>
+        <w:tabs>
+          <w:tab w:val="left" w:pos="3451" w:leader="none"/>
+        </w:tabs>
+        <w:spacing w:lineRule="auto" w:line="240" w:before="0" w:after="120"/>
+        <w:ind w:left="2160" w:hanging="0"/>
+        <w:contextualSpacing/>
+        <w:rPr>
+          <w:b w:val="false"/>
+          <w:b w:val="false"/>
+          <w:bCs w:val="false"/>
+          <w:i w:val="false"/>
+          <w:i w:val="false"/>
+          <w:iCs w:val="false"/>
+        </w:rPr>
+      </w:pPr>
+      <w:r>
+        <w:rPr>
+          <w:b w:val="false"/>
+          <w:bCs w:val="false"/>
+          <w:i w:val="false"/>
+          <w:iCs w:val="false"/>
+        </w:rPr>
+        <w:t xml:space="preserve">Extract the folder, and run the .jar file: </w:t>
+      </w:r>
+    </w:p>
+    <w:p>
+      <w:pPr>
+        <w:pStyle w:val="ListParagraph"/>
+        <w:numPr>
+          <w:ilvl w:val="0"/>
+          <w:numId w:val="0"/>
+        </w:numPr>
+        <w:tabs>
+          <w:tab w:val="left" w:pos="3451" w:leader="none"/>
+        </w:tabs>
+        <w:spacing w:lineRule="auto" w:line="240" w:before="0" w:after="120"/>
+        <w:ind w:left="2160" w:hanging="0"/>
+        <w:contextualSpacing/>
+        <w:rPr>
+          <w:i/>
+          <w:i/>
+          <w:iCs/>
+        </w:rPr>
+      </w:pPr>
+      <w:r>
+        <w:rPr>
+          <w:b w:val="false"/>
+          <w:bCs w:val="false"/>
+          <w:i w:val="false"/>
+          <w:iCs w:val="false"/>
+        </w:rPr>
+      </w:r>
+    </w:p>
+    <w:p>
+      <w:pPr>
+        <w:pStyle w:val="ListParagraph"/>
+        <w:numPr>
+          <w:ilvl w:val="0"/>
+          <w:numId w:val="0"/>
+        </w:numPr>
+        <w:tabs>
+          <w:tab w:val="left" w:pos="3451" w:leader="none"/>
+        </w:tabs>
+        <w:spacing w:lineRule="auto" w:line="240" w:before="0" w:after="120"/>
+        <w:ind w:left="2160" w:hanging="0"/>
+        <w:contextualSpacing/>
+        <w:rPr>
+          <w:b w:val="false"/>
+          <w:b w:val="false"/>
+          <w:bCs w:val="false"/>
+          <w:i w:val="false"/>
+          <w:i w:val="false"/>
+          <w:iCs w:val="false"/>
+        </w:rPr>
+      </w:pPr>
+      <w:r>
+        <w:rPr>
+          <w:b w:val="false"/>
+          <w:bCs w:val="false"/>
+          <w:i/>
+          <w:iCs/>
+        </w:rPr>
+        <w:t>java – jar en.stsw-link007/stsw-link007/AllPlatforms/STLinkUpgrade.jar</w:t>
+      </w:r>
+    </w:p>
+    <w:p>
+      <w:pPr>
+        <w:pStyle w:val="ListParagraph"/>
+        <w:tabs>
+          <w:tab w:val="left" w:pos="3451" w:leader="none"/>
+        </w:tabs>
+        <w:spacing w:lineRule="auto" w:line="240" w:before="0" w:after="120"/>
+        <w:ind w:left="720" w:hanging="0"/>
+        <w:contextualSpacing/>
+        <w:rPr>
+          <w:i/>
+          <w:i/>
+          <w:iCs/>
+        </w:rPr>
+      </w:pPr>
+      <w:r>
+        <w:rPr>
+          <w:b w:val="false"/>
+          <w:bCs w:val="false"/>
+          <w:i w:val="false"/>
+          <w:iCs w:val="false"/>
+        </w:rPr>
+      </w:r>
+    </w:p>
+    <w:p>
+      <w:pPr>
+        <w:pStyle w:val="ListParagraph"/>
+        <w:tabs>
+          <w:tab w:val="left" w:pos="3451" w:leader="none"/>
+        </w:tabs>
+        <w:spacing w:lineRule="auto" w:line="240" w:before="0" w:after="120"/>
+        <w:ind w:left="720" w:hanging="0"/>
+        <w:contextualSpacing/>
+        <w:rPr>
+          <w:i/>
+          <w:i/>
+          <w:iCs/>
+        </w:rPr>
+      </w:pPr>
+      <w:r>
+        <w:rPr>
+          <w:b w:val="false"/>
+          <w:bCs w:val="false"/>
+          <w:i w:val="false"/>
+          <w:iCs w:val="false"/>
+        </w:rPr>
+      </w:r>
+    </w:p>
+    <w:p>
+      <w:pPr>
+        <w:pStyle w:val="ListParagraph"/>
+        <w:tabs>
+          <w:tab w:val="left" w:pos="3451" w:leader="none"/>
+        </w:tabs>
+        <w:spacing w:lineRule="auto" w:line="240" w:before="0" w:after="120"/>
+        <w:ind w:left="720" w:hanging="0"/>
+        <w:contextualSpacing/>
+        <w:rPr>
+          <w:b w:val="false"/>
+          <w:b w:val="false"/>
+          <w:bCs w:val="false"/>
+          <w:i w:val="false"/>
+          <w:i w:val="false"/>
+          <w:iCs w:val="false"/>
+        </w:rPr>
+      </w:pPr>
+      <w:r>
+        <w:rPr>
+          <w:b w:val="false"/>
+          <w:bCs w:val="false"/>
+          <w:i/>
+          <w:iCs/>
+        </w:rPr>
+        <w:t>An application should open up, and look like the following image:</w:t>
+      </w:r>
+    </w:p>
+    <w:p>
+      <w:pPr>
+        <w:pStyle w:val="ListParagraph"/>
+        <w:tabs>
+          <w:tab w:val="left" w:pos="3451" w:leader="none"/>
+        </w:tabs>
+        <w:spacing w:lineRule="auto" w:line="240" w:before="0" w:after="120"/>
+        <w:ind w:left="720" w:hanging="0"/>
+        <w:contextualSpacing/>
+        <w:rPr>
+          <w:i/>
+          <w:i/>
+          <w:iCs/>
+        </w:rPr>
+      </w:pPr>
+      <w:r>
+        <w:rPr>
+          <w:b w:val="false"/>
+          <w:bCs w:val="false"/>
+          <w:i w:val="false"/>
+          <w:iCs w:val="false"/>
+        </w:rPr>
+      </w:r>
+    </w:p>
+    <w:p>
+      <w:pPr>
+        <w:pStyle w:val="ListParagraph"/>
+        <w:tabs>
+          <w:tab w:val="left" w:pos="3451" w:leader="none"/>
+        </w:tabs>
+        <w:spacing w:lineRule="auto" w:line="240" w:before="0" w:after="120"/>
+        <w:ind w:left="720" w:hanging="0"/>
+        <w:contextualSpacing/>
+        <w:rPr/>
+      </w:pPr>
+      <w:r>
+        <w:rPr/>
+      </w:r>
+    </w:p>
+    <w:p>
+      <w:pPr>
+        <w:pStyle w:val="ListParagraph"/>
+        <w:tabs>
+          <w:tab w:val="left" w:pos="3451" w:leader="none"/>
+        </w:tabs>
+        <w:spacing w:lineRule="auto" w:line="240" w:before="0" w:after="120"/>
+        <w:ind w:hanging="0"/>
+        <w:contextualSpacing/>
+        <w:rPr/>
+      </w:pPr>
+      <w:r>
+        <w:rPr/>
+        <w:drawing>
+          <wp:anchor behindDoc="0" distT="0" distB="0" distL="0" distR="0" simplePos="0" locked="0" layoutInCell="1" allowOverlap="1" relativeHeight="3">
+            <wp:simplePos x="0" y="0"/>
+            <wp:positionH relativeFrom="column">
+              <wp:posOffset>228600</wp:posOffset>
+            </wp:positionH>
+            <wp:positionV relativeFrom="paragraph">
+              <wp:posOffset>156210</wp:posOffset>
+            </wp:positionV>
+            <wp:extent cx="5486400" cy="2499360"/>
+            <wp:effectExtent l="0" t="0" r="0" b="0"/>
+            <wp:wrapSquare wrapText="largest"/>
+            <wp:docPr id="2" name="Image2" descr=""/>
+            <wp:cNvGraphicFramePr>
+              <a:graphicFrameLocks xmlns:a="http://schemas.openxmlformats.org/drawingml/2006/main" noChangeAspect="1"/>
+            </wp:cNvGraphicFramePr>
+            <a:graphic xmlns:a="http://schemas.openxmlformats.org/drawingml/2006/main">
+              <a:graphicData uri="http://schemas.openxmlformats.org/drawingml/2006/picture">
+                <pic:pic xmlns:pic="http://schemas.openxmlformats.org/drawingml/2006/picture">
+                  <pic:nvPicPr>
+                    <pic:cNvPr id="2" name="Image2" descr=""/>
+                    <pic:cNvPicPr>
+                      <a:picLocks noChangeAspect="1" noChangeArrowheads="1"/>
+                    </pic:cNvPicPr>
+                  </pic:nvPicPr>
+                  <pic:blipFill>
+                    <a:blip r:embed="rId11"/>
+                    <a:stretch>
+                      <a:fillRect/>
+                    </a:stretch>
+                  </pic:blipFill>
+                  <pic:spPr bwMode="auto">
+                    <a:xfrm>
+                      <a:off x="0" y="0"/>
+                      <a:ext cx="5486400" cy="2499360"/>
+                    </a:xfrm>
+                    <a:prstGeom prst="rect">
+                      <a:avLst/>
+                    </a:prstGeom>
+                  </pic:spPr>
+                </pic:pic>
+              </a:graphicData>
+            </a:graphic>
+          </wp:anchor>
+        </w:drawing>
+      </w:r>
+    </w:p>
+    <w:p>
+      <w:pPr>
+        <w:pStyle w:val="ListParagraph"/>
+        <w:tabs>
+          <w:tab w:val="left" w:pos="3451" w:leader="none"/>
+        </w:tabs>
+        <w:spacing w:lineRule="auto" w:line="240" w:before="0" w:after="120"/>
+        <w:ind w:hanging="0"/>
+        <w:contextualSpacing/>
+        <w:rPr/>
+      </w:pPr>
+      <w:r>
+        <w:rPr/>
+      </w:r>
+    </w:p>
+    <w:p>
+      <w:pPr>
+        <w:pStyle w:val="ListParagraph"/>
+        <w:tabs>
+          <w:tab w:val="left" w:pos="3451" w:leader="none"/>
+        </w:tabs>
+        <w:spacing w:lineRule="auto" w:line="240" w:before="0" w:after="120"/>
+        <w:ind w:hanging="0"/>
+        <w:contextualSpacing/>
+        <w:rPr/>
+      </w:pPr>
+      <w:r>
+        <w:rPr/>
+      </w:r>
+    </w:p>
+    <w:p>
+      <w:pPr>
+        <w:pStyle w:val="ListParagraph"/>
+        <w:tabs>
+          <w:tab w:val="left" w:pos="3451" w:leader="none"/>
+        </w:tabs>
+        <w:spacing w:lineRule="auto" w:line="240" w:before="0" w:after="120"/>
+        <w:ind w:hanging="0"/>
+        <w:contextualSpacing/>
+        <w:rPr/>
+      </w:pPr>
+      <w:r>
+        <w:rPr/>
+      </w:r>
+    </w:p>
+    <w:p>
+      <w:pPr>
+        <w:pStyle w:val="ListParagraph"/>
+        <w:tabs>
+          <w:tab w:val="left" w:pos="3451" w:leader="none"/>
+        </w:tabs>
+        <w:spacing w:lineRule="auto" w:line="240" w:before="0" w:after="120"/>
+        <w:ind w:hanging="0"/>
+        <w:contextualSpacing/>
+        <w:rPr/>
+      </w:pPr>
+      <w:r>
+        <w:rPr/>
+      </w:r>
+    </w:p>
+    <w:p>
+      <w:pPr>
+        <w:pStyle w:val="ListParagraph"/>
+        <w:tabs>
+          <w:tab w:val="left" w:pos="3451" w:leader="none"/>
+        </w:tabs>
+        <w:spacing w:lineRule="auto" w:line="240" w:before="0" w:after="120"/>
+        <w:ind w:hanging="0"/>
+        <w:contextualSpacing/>
+        <w:rPr/>
+      </w:pPr>
+      <w:r>
+        <w:rPr/>
+      </w:r>
+    </w:p>
+    <w:p>
+      <w:pPr>
+        <w:pStyle w:val="ListParagraph"/>
+        <w:tabs>
+          <w:tab w:val="left" w:pos="3451" w:leader="none"/>
+        </w:tabs>
+        <w:spacing w:lineRule="auto" w:line="240" w:before="0" w:after="120"/>
+        <w:ind w:hanging="0"/>
+        <w:contextualSpacing/>
+        <w:rPr/>
+      </w:pPr>
+      <w:r>
+        <w:rPr/>
+      </w:r>
+    </w:p>
+    <w:p>
+      <w:pPr>
+        <w:pStyle w:val="ListParagraph"/>
+        <w:tabs>
+          <w:tab w:val="left" w:pos="3451" w:leader="none"/>
+        </w:tabs>
+        <w:spacing w:lineRule="auto" w:line="240" w:before="0" w:after="120"/>
+        <w:ind w:hanging="0"/>
+        <w:contextualSpacing/>
+        <w:rPr/>
+      </w:pPr>
+      <w:r>
+        <w:rPr/>
+      </w:r>
+    </w:p>
+    <w:p>
+      <w:pPr>
+        <w:pStyle w:val="ListParagraph"/>
+        <w:tabs>
+          <w:tab w:val="left" w:pos="3451" w:leader="none"/>
+        </w:tabs>
+        <w:spacing w:lineRule="auto" w:line="240" w:before="0" w:after="120"/>
+        <w:ind w:hanging="0"/>
+        <w:contextualSpacing/>
+        <w:rPr/>
+      </w:pPr>
+      <w:r>
+        <w:rPr/>
+      </w:r>
+    </w:p>
+    <w:p>
+      <w:pPr>
+        <w:pStyle w:val="ListParagraph"/>
+        <w:tabs>
+          <w:tab w:val="left" w:pos="3451" w:leader="none"/>
+        </w:tabs>
+        <w:spacing w:lineRule="auto" w:line="240" w:before="0" w:after="120"/>
+        <w:ind w:hanging="0"/>
+        <w:contextualSpacing/>
+        <w:rPr/>
+      </w:pPr>
+      <w:r>
+        <w:rPr/>
+      </w:r>
+    </w:p>
+    <w:p>
+      <w:pPr>
+        <w:pStyle w:val="ListParagraph"/>
+        <w:tabs>
+          <w:tab w:val="left" w:pos="3451" w:leader="none"/>
+        </w:tabs>
+        <w:spacing w:lineRule="auto" w:line="240" w:before="0" w:after="120"/>
+        <w:ind w:hanging="0"/>
+        <w:contextualSpacing/>
+        <w:rPr/>
+      </w:pPr>
+      <w:r>
+        <w:rPr/>
+      </w:r>
+    </w:p>
+    <w:p>
+      <w:pPr>
+        <w:pStyle w:val="ListParagraph"/>
+        <w:tabs>
+          <w:tab w:val="left" w:pos="3451" w:leader="none"/>
+        </w:tabs>
+        <w:spacing w:lineRule="auto" w:line="240" w:before="0" w:after="120"/>
+        <w:ind w:hanging="0"/>
+        <w:contextualSpacing/>
+        <w:rPr/>
+      </w:pPr>
+      <w:r>
+        <w:rPr/>
+      </w:r>
+    </w:p>
+    <w:p>
+      <w:pPr>
+        <w:pStyle w:val="ListParagraph"/>
+        <w:tabs>
+          <w:tab w:val="left" w:pos="3451" w:leader="none"/>
+        </w:tabs>
+        <w:spacing w:lineRule="auto" w:line="240" w:before="0" w:after="120"/>
+        <w:ind w:hanging="0"/>
+        <w:contextualSpacing/>
+        <w:rPr/>
+      </w:pPr>
+      <w:r>
+        <w:rPr/>
+      </w:r>
+    </w:p>
+    <w:p>
+      <w:pPr>
+        <w:pStyle w:val="ListParagraph"/>
+        <w:tabs>
+          <w:tab w:val="left" w:pos="3451" w:leader="none"/>
+        </w:tabs>
+        <w:spacing w:lineRule="auto" w:line="240" w:before="0" w:after="120"/>
+        <w:ind w:hanging="0"/>
+        <w:contextualSpacing/>
+        <w:rPr/>
+      </w:pPr>
+      <w:r>
+        <w:rPr/>
+      </w:r>
+    </w:p>
+    <w:p>
+      <w:pPr>
+        <w:pStyle w:val="ListParagraph"/>
+        <w:tabs>
+          <w:tab w:val="left" w:pos="3451" w:leader="none"/>
+        </w:tabs>
+        <w:spacing w:lineRule="auto" w:line="240" w:before="0" w:after="120"/>
+        <w:ind w:hanging="0"/>
+        <w:contextualSpacing/>
+        <w:rPr/>
+      </w:pPr>
+      <w:r>
+        <w:rPr/>
+      </w:r>
+    </w:p>
+    <w:p>
+      <w:pPr>
+        <w:pStyle w:val="ListParagraph"/>
+        <w:tabs>
+          <w:tab w:val="left" w:pos="3451" w:leader="none"/>
+        </w:tabs>
+        <w:spacing w:lineRule="auto" w:line="240" w:before="0" w:after="120"/>
+        <w:ind w:hanging="0"/>
+        <w:contextualSpacing/>
+        <w:rPr/>
+      </w:pPr>
+      <w:r>
+        <w:rPr/>
+      </w:r>
+    </w:p>
+    <w:p>
+      <w:pPr>
+        <w:pStyle w:val="ListParagraph"/>
+        <w:tabs>
+          <w:tab w:val="left" w:pos="3451" w:leader="none"/>
+        </w:tabs>
+        <w:spacing w:lineRule="auto" w:line="240" w:before="0" w:after="120"/>
+        <w:ind w:hanging="0"/>
+        <w:contextualSpacing/>
+        <w:rPr/>
+      </w:pPr>
+      <w:r>
+        <w:rPr/>
+      </w:r>
+    </w:p>
+    <w:p>
+      <w:pPr>
+        <w:pStyle w:val="ListParagraph"/>
+        <w:tabs>
+          <w:tab w:val="left" w:pos="3451" w:leader="none"/>
+        </w:tabs>
+        <w:spacing w:lineRule="auto" w:line="240" w:before="0" w:after="120"/>
+        <w:ind w:hanging="0"/>
+        <w:contextualSpacing/>
+        <w:rPr/>
+      </w:pPr>
+      <w:r>
+        <w:rPr/>
+      </w:r>
+    </w:p>
+    <w:p>
+      <w:pPr>
+        <w:pStyle w:val="ListParagraph"/>
+        <w:tabs>
+          <w:tab w:val="left" w:pos="3451" w:leader="none"/>
+        </w:tabs>
+        <w:spacing w:lineRule="auto" w:line="240" w:before="0" w:after="120"/>
+        <w:ind w:left="720" w:hanging="0"/>
+        <w:contextualSpacing/>
+        <w:rPr>
+          <w:b w:val="false"/>
+          <w:b w:val="false"/>
+          <w:bCs w:val="false"/>
+          <w:i w:val="false"/>
+          <w:i w:val="false"/>
+          <w:iCs w:val="false"/>
+        </w:rPr>
+      </w:pPr>
+      <w:r>
+        <w:rPr>
+          <w:b w:val="false"/>
+          <w:bCs w:val="false"/>
+          <w:i w:val="false"/>
+          <w:iCs w:val="false"/>
+        </w:rPr>
+        <w:t>Press the “open in update mode” button, then press the “Upgrade” button and wait for it to finish. If the plugged in Nucleo board doesn’t show up, press the “Refresh device list” button.</w:t>
+      </w:r>
+    </w:p>
     <w:sectPr>
-      <w:headerReference w:type="default" r:id="rId10"/>
-      <w:footerReference w:type="default" r:id="rId11"/>
+      <w:headerReference w:type="default" r:id="rId12"/>
+      <w:footerReference w:type="default" r:id="rId13"/>
       <w:type w:val="nextPage"/>
       <w:pgSz w:w="12240" w:h="15840"/>
       <w:pgMar w:left="1440" w:right="1440" w:header="720" w:top="1170" w:footer="720" w:bottom="1260" w:gutter="0"/>
@@ -3650,6 +4327,106 @@
       <w:bCs w:val="false"/>
       <w:sz w:val="18"/>
       <w:szCs w:val="18"/>
+    </w:rPr>
+  </w:style>
+  <w:style w:type="character" w:styleId="ListLabel45">
+    <w:name w:val="ListLabel 45"/>
+    <w:qFormat/>
+    <w:rPr>
+      <w:rFonts w:cs="Symbol"/>
+    </w:rPr>
+  </w:style>
+  <w:style w:type="character" w:styleId="ListLabel46">
+    <w:name w:val="ListLabel 46"/>
+    <w:qFormat/>
+    <w:rPr>
+      <w:rFonts w:cs="Courier New"/>
+    </w:rPr>
+  </w:style>
+  <w:style w:type="character" w:styleId="ListLabel47">
+    <w:name w:val="ListLabel 47"/>
+    <w:qFormat/>
+    <w:rPr>
+      <w:rFonts w:cs="Wingdings"/>
+    </w:rPr>
+  </w:style>
+  <w:style w:type="character" w:styleId="ListLabel48">
+    <w:name w:val="ListLabel 48"/>
+    <w:qFormat/>
+    <w:rPr>
+      <w:rFonts w:cs="Symbol"/>
+    </w:rPr>
+  </w:style>
+  <w:style w:type="character" w:styleId="ListLabel49">
+    <w:name w:val="ListLabel 49"/>
+    <w:qFormat/>
+    <w:rPr>
+      <w:rFonts w:cs="Courier New"/>
+    </w:rPr>
+  </w:style>
+  <w:style w:type="character" w:styleId="ListLabel50">
+    <w:name w:val="ListLabel 50"/>
+    <w:qFormat/>
+    <w:rPr>
+      <w:rFonts w:cs="Wingdings"/>
+    </w:rPr>
+  </w:style>
+  <w:style w:type="character" w:styleId="ListLabel51">
+    <w:name w:val="ListLabel 51"/>
+    <w:qFormat/>
+    <w:rPr>
+      <w:rFonts w:cs="Symbol"/>
+    </w:rPr>
+  </w:style>
+  <w:style w:type="character" w:styleId="ListLabel52">
+    <w:name w:val="ListLabel 52"/>
+    <w:qFormat/>
+    <w:rPr>
+      <w:rFonts w:cs="Courier New"/>
+    </w:rPr>
+  </w:style>
+  <w:style w:type="character" w:styleId="ListLabel53">
+    <w:name w:val="ListLabel 53"/>
+    <w:qFormat/>
+    <w:rPr>
+      <w:rFonts w:cs="Wingdings"/>
+    </w:rPr>
+  </w:style>
+  <w:style w:type="character" w:styleId="ListLabel54">
+    <w:name w:val="ListLabel 54"/>
+    <w:qFormat/>
+    <w:rPr>
+      <w:b w:val="false"/>
+      <w:bCs w:val="false"/>
+      <w:sz w:val="22"/>
+      <w:szCs w:val="22"/>
+    </w:rPr>
+  </w:style>
+  <w:style w:type="character" w:styleId="ListLabel55">
+    <w:name w:val="ListLabel 55"/>
+    <w:qFormat/>
+    <w:rPr/>
+  </w:style>
+  <w:style w:type="character" w:styleId="ListLabel56">
+    <w:name w:val="ListLabel 56"/>
+    <w:qFormat/>
+    <w:rPr>
+      <w:b w:val="false"/>
+      <w:bCs w:val="false"/>
+      <w:sz w:val="18"/>
+      <w:szCs w:val="18"/>
+    </w:rPr>
+  </w:style>
+  <w:style w:type="character" w:styleId="ListLabel57">
+    <w:name w:val="ListLabel 57"/>
+    <w:qFormat/>
+    <w:rPr>
+      <w:b w:val="false"/>
+      <w:bCs w:val="false"/>
+      <w:i w:val="false"/>
+      <w:iCs w:val="false"/>
+      <w:sz w:val="22"/>
+      <w:szCs w:val="22"/>
     </w:rPr>
   </w:style>
   <w:style w:type="paragraph" w:styleId="Heading">

</xml_diff>